<commit_message>
upload the new word
</commit_message>
<xml_diff>
--- a/content.docx
+++ b/content.docx
@@ -7363,21 +7363,136 @@
         </w:numPr>
         <w:ind w:firstLineChars="0"/>
         <w:rPr>
+          <w:rFonts w:ascii="SimSun" w:eastAsia="SimSun" w:hAnsi="SimSun"/>
+          <w:sz w:val="24"/>
+          <w:szCs w:val="24"/>
+        </w:rPr>
+      </w:pPr>
+      <w:r>
+        <w:rPr>
+          <w:rFonts w:ascii="SimSun" w:eastAsia="SimSun" w:hAnsi="SimSun"/>
+          <w:sz w:val="24"/>
+          <w:szCs w:val="24"/>
+        </w:rPr>
+        <w:t>加权因子的确定</w:t>
+      </w:r>
+    </w:p>
+    <w:p>
+      <w:pPr>
+        <w:pStyle w:val="a3"/>
+        <w:ind w:left="905" w:firstLineChars="0" w:firstLine="0"/>
+        <w:jc w:val="center"/>
+        <w:rPr>
+          <w:rFonts w:ascii="SimSun" w:eastAsia="SimSun" w:hAnsi="SimSun"/>
+          <w:sz w:val="24"/>
+          <w:szCs w:val="24"/>
+        </w:rPr>
+      </w:pPr>
+      <w:r>
+        <w:rPr>
+          <w:rFonts w:ascii="SimSun" w:eastAsia="SimSun" w:hAnsi="SimSun"/>
+          <w:sz w:val="24"/>
+          <w:szCs w:val="24"/>
+        </w:rPr>
+        <w:drawing>
+          <wp:inline distT="0" distB="0" distL="0" distR="0" wp14:anchorId="66FF101D" wp14:editId="43227D5C">
+            <wp:extent cx="4048167" cy="1849115"/>
+            <wp:effectExtent l="0" t="0" r="0" b="5715"/>
+            <wp:docPr id="3" name="图片 3"/>
+            <wp:cNvGraphicFramePr>
+              <a:graphicFrameLocks xmlns:a="http://schemas.openxmlformats.org/drawingml/2006/main" noChangeAspect="1"/>
+            </wp:cNvGraphicFramePr>
+            <a:graphic xmlns:a="http://schemas.openxmlformats.org/drawingml/2006/main">
+              <a:graphicData uri="http://schemas.openxmlformats.org/drawingml/2006/picture">
+                <pic:pic xmlns:pic="http://schemas.openxmlformats.org/drawingml/2006/picture">
+                  <pic:nvPicPr>
+                    <pic:cNvPr id="1" name=""/>
+                    <pic:cNvPicPr/>
+                  </pic:nvPicPr>
+                  <pic:blipFill>
+                    <a:blip r:embed="rId7"/>
+                    <a:stretch>
+                      <a:fillRect/>
+                    </a:stretch>
+                  </pic:blipFill>
+                  <pic:spPr>
+                    <a:xfrm>
+                      <a:off x="0" y="0"/>
+                      <a:ext cx="4059255" cy="1854180"/>
+                    </a:xfrm>
+                    <a:prstGeom prst="rect">
+                      <a:avLst/>
+                    </a:prstGeom>
+                  </pic:spPr>
+                </pic:pic>
+              </a:graphicData>
+            </a:graphic>
+          </wp:inline>
+        </w:drawing>
+      </w:r>
+    </w:p>
+    <w:p>
+      <w:pPr>
+        <w:pStyle w:val="a3"/>
+        <w:numPr>
+          <w:ilvl w:val="0"/>
+          <w:numId w:val="22"/>
+        </w:numPr>
+        <w:ind w:firstLineChars="0"/>
+        <w:rPr>
+          <w:rFonts w:ascii="SimSun" w:eastAsia="SimSun" w:hAnsi="SimSun"/>
+          <w:sz w:val="24"/>
+          <w:szCs w:val="24"/>
+        </w:rPr>
+      </w:pPr>
+      <w:r>
+        <w:rPr>
+          <w:rFonts w:ascii="SimSun" w:eastAsia="SimSun" w:hAnsi="SimSun"/>
+          <w:sz w:val="24"/>
+          <w:szCs w:val="24"/>
+        </w:rPr>
+        <w:t xml:space="preserve">COCOMO模型 </w:t>
+      </w:r>
+      <w:r>
+        <w:rPr>
           <w:rFonts w:ascii="SimSun" w:eastAsia="SimSun" w:hAnsi="SimSun" w:hint="eastAsia"/>
+          <w:sz w:val="24"/>
+          <w:szCs w:val="24"/>
+        </w:rPr>
+        <w:t>参数化</w:t>
+      </w:r>
+      <w:r>
+        <w:rPr>
+          <w:rFonts w:ascii="SimSun" w:eastAsia="SimSun" w:hAnsi="SimSun"/>
+          <w:sz w:val="24"/>
+          <w:szCs w:val="24"/>
+        </w:rPr>
+        <w:t>模型</w:t>
+      </w:r>
+    </w:p>
+    <w:p>
+      <w:pPr>
+        <w:pStyle w:val="a3"/>
+        <w:ind w:left="480" w:firstLineChars="0" w:firstLine="0"/>
+        <w:rPr>
+          <w:rFonts w:ascii="SimSun" w:eastAsia="SimSun" w:hAnsi="SimSun"/>
           <w:sz w:val="24"/>
           <w:szCs w:val="24"/>
         </w:rPr>
       </w:pPr>
       <w:bookmarkStart w:id="0" w:name="_GoBack"/>
       <w:bookmarkEnd w:id="0"/>
-      <w:r>
-        <w:rPr>
-          <w:rFonts w:ascii="SimSun" w:eastAsia="SimSun" w:hAnsi="SimSun"/>
-          <w:sz w:val="24"/>
-          <w:szCs w:val="24"/>
-        </w:rPr>
-        <w:t>加权因子的确定</w:t>
-      </w:r>
+    </w:p>
+    <w:p>
+      <w:pPr>
+        <w:pStyle w:val="a3"/>
+        <w:ind w:left="480" w:firstLineChars="0" w:firstLine="0"/>
+        <w:rPr>
+          <w:rFonts w:ascii="SimSun" w:eastAsia="SimSun" w:hAnsi="SimSun" w:hint="eastAsia"/>
+          <w:sz w:val="24"/>
+          <w:szCs w:val="24"/>
+        </w:rPr>
+      </w:pPr>
     </w:p>
     <w:sectPr>
       <w:pgSz w:w="11906" w:h="16838"/>
@@ -9927,7 +10042,7 @@
   <w:abstractNum w:abstractNumId="22">
     <w:nsid w:val="51A313AA"/>
     <w:multiLevelType w:val="hybridMultilevel"/>
-    <w:tmpl w:val="344CAB68"/>
+    <w:tmpl w:val="91C0074E"/>
     <w:lvl w:ilvl="0" w:tplc="0409000F">
       <w:start w:val="1"/>
       <w:numFmt w:val="decimal"/>

</xml_diff>